<commit_message>
Ajustando cofiguração da ScrollBar
</commit_message>
<xml_diff>
--- a/Escopo Projeto.docx
+++ b/Escopo Projeto.docx
@@ -337,8 +337,19 @@
       </w:r>
     </w:p>
     <w:p>
-      <w:r>
-        <w:t xml:space="preserve">Sistema criado utilizando a linguagem de programação Payton, parte gráfica com a biblioteca </w:t>
+      <w:pPr>
+        <w:rPr>
+          <w:u w:val="single"/>
+        </w:rPr>
+      </w:pPr>
+      <w:r>
+        <w:t>Sistema criado utilizando a linguagem de programação Pyt</w:t>
+      </w:r>
+      <w:r>
+        <w:t>h</w:t>
+      </w:r>
+      <w:r>
+        <w:t xml:space="preserve">on, parte gráfica com a biblioteca </w:t>
       </w:r>
       <w:proofErr w:type="spellStart"/>
       <w:r>

</xml_diff>